<commit_message>
update fix hasil panen
pengembagan selanjutnya alat

Co-Authored-By: mail hasan <mailhasan1993@yahoo.com>
</commit_message>
<xml_diff>
--- a/Apakah Sistem Informasi Manajemen Pertanian.docx
+++ b/Apakah Sistem Informasi Manajemen Pertanian.docx
@@ -31,7 +31,10 @@
         </w:numPr>
       </w:pPr>
       <w:r>
-        <w:t>Mengelolah data lahan, aset, produk, barang habis pakek</w:t>
+        <w:t xml:space="preserve">Mengelolah data lahan, </w:t>
+      </w:r>
+      <w:r>
+        <w:t>aset, produk, pupuk, obat-obatan, pengeluaran, pendapatan</w:t>
       </w:r>
     </w:p>
     <w:p>

</xml_diff>

<commit_message>
update pembelian pupuk obat
perbesar angka pembelian

Co-Authored-By: mail hasan <mailhasan1993@yahoo.com>
</commit_message>
<xml_diff>
--- a/Apakah Sistem Informasi Manajemen Pertanian.docx
+++ b/Apakah Sistem Informasi Manajemen Pertanian.docx
@@ -67,7 +67,73 @@
         </w:numPr>
       </w:pPr>
       <w:r>
-        <w:t>kelolah kegiatan lokasi lahan</w:t>
+        <w:t xml:space="preserve">Mengelolah </w:t>
+      </w:r>
+      <w:r>
+        <w:t>Pupuk/Obat-obatan pertanian</w:t>
+      </w:r>
+    </w:p>
+    <w:p>
+      <w:pPr>
+        <w:pStyle w:val="ListParagraph"/>
+        <w:numPr>
+          <w:ilvl w:val="1"/>
+          <w:numId w:val="1"/>
+        </w:numPr>
+      </w:pPr>
+      <w:r>
+        <w:t>Pembelian Pupuk Pupuk/Obat-obatan pertanian (stok tambah)</w:t>
+      </w:r>
+    </w:p>
+    <w:p>
+      <w:pPr>
+        <w:pStyle w:val="ListParagraph"/>
+        <w:numPr>
+          <w:ilvl w:val="1"/>
+          <w:numId w:val="1"/>
+        </w:numPr>
+      </w:pPr>
+      <w:r>
+        <w:t>K</w:t>
+      </w:r>
+      <w:r>
+        <w:t>elolah kegiatan lokasi lahan</w:t>
+      </w:r>
+    </w:p>
+    <w:p>
+      <w:pPr>
+        <w:pStyle w:val="ListParagraph"/>
+        <w:numPr>
+          <w:ilvl w:val="1"/>
+          <w:numId w:val="1"/>
+        </w:numPr>
+      </w:pPr>
+      <w:r>
+        <w:t>Kas Pengeluaran</w:t>
+      </w:r>
+    </w:p>
+    <w:p>
+      <w:pPr>
+        <w:pStyle w:val="ListParagraph"/>
+        <w:numPr>
+          <w:ilvl w:val="1"/>
+          <w:numId w:val="1"/>
+        </w:numPr>
+      </w:pPr>
+      <w:r>
+        <w:t>Kas Pendapatan</w:t>
+      </w:r>
+    </w:p>
+    <w:p>
+      <w:pPr>
+        <w:pStyle w:val="ListParagraph"/>
+        <w:numPr>
+          <w:ilvl w:val="1"/>
+          <w:numId w:val="1"/>
+        </w:numPr>
+      </w:pPr>
+      <w:r>
+        <w:t>Mengelola data peternakan</w:t>
       </w:r>
     </w:p>
     <w:p>

</xml_diff>